<commit_message>
updated all the files and report
</commit_message>
<xml_diff>
--- a/Readme.docx
+++ b/Readme.docx
@@ -345,9 +345,22 @@
         <w:rPr>
           <w:rFonts w:ascii="Calibri" w:eastAsia="Times New Roman" w:hAnsi="Calibri" w:cs="Calibri"/>
           <w:b/>
-          <w:lang w:val="en-US" w:eastAsia="en-GB"/>
-        </w:rPr>
-        <w:t>PCAMZC321_Group5_VIDEOANALYTICS_VGG16SequentialModelTraining_Step-1</w:t>
+          <w:color w:val="000000"/>
+          <w:lang w:val="en-US" w:eastAsia="en-GB"/>
+        </w:rPr>
+        <w:t>PCAMZC321_Group5_VIDEOANALYTICS_</w:t>
+      </w:r>
+      <w:r>
+        <w:t xml:space="preserve"> </w:t>
+      </w:r>
+      <w:r>
+        <w:rPr>
+          <w:rFonts w:ascii="Calibri" w:eastAsia="Times New Roman" w:hAnsi="Calibri" w:cs="Calibri"/>
+          <w:b/>
+          <w:color w:val="000000"/>
+          <w:lang w:val="en-US" w:eastAsia="en-GB"/>
+        </w:rPr>
+        <w:t>PreProcessing_Blur_duplicate_Step_0_1</w:t>
       </w:r>
     </w:p>
     <w:p>
@@ -370,10 +383,9 @@
         <w:rPr>
           <w:rFonts w:ascii="Calibri" w:eastAsia="Times New Roman" w:hAnsi="Calibri" w:cs="Calibri"/>
           <w:b/>
-          <w:color w:val="000000"/>
-          <w:lang w:val="en-US" w:eastAsia="en-GB"/>
-        </w:rPr>
-        <w:t>PCAMZC321_Group5_VIDEOANALYTICS_VGG16SequentialModelOutputVideoCreation_Step-2</w:t>
+          <w:lang w:val="en-US" w:eastAsia="en-GB"/>
+        </w:rPr>
+        <w:t>PCAMZC321_Group5_VIDEOANALYTICS_VGG16SequentialModelTraining_Step-1</w:t>
       </w:r>
     </w:p>
     <w:p>
@@ -399,7 +411,7 @@
           <w:color w:val="000000"/>
           <w:lang w:val="en-US" w:eastAsia="en-GB"/>
         </w:rPr>
-        <w:t>PCAMZC321_Group5_VIDEOANALYTICS_CNNModelandVideoCreation_Step-3</w:t>
+        <w:t>PCAMZC321_Group5_VIDEOANALYTICS_VGG16SequentialModelOutputVideoCreation_Step-2</w:t>
       </w:r>
     </w:p>
     <w:p>
@@ -425,6 +437,32 @@
           <w:color w:val="000000"/>
           <w:lang w:val="en-US" w:eastAsia="en-GB"/>
         </w:rPr>
+        <w:t>PCAMZC321_Group5_VIDEOANALYTICS_CNNModelandVideoCreation_Step-3</w:t>
+      </w:r>
+    </w:p>
+    <w:p>
+      <w:pPr>
+        <w:numPr>
+          <w:ilvl w:val="1"/>
+          <w:numId w:val="2"/>
+        </w:numPr>
+        <w:spacing w:after="0" w:line="240" w:lineRule="auto"/>
+        <w:ind w:left="1080"/>
+        <w:textAlignment w:val="center"/>
+        <w:rPr>
+          <w:rFonts w:ascii="Calibri" w:eastAsia="Times New Roman" w:hAnsi="Calibri" w:cs="Calibri"/>
+          <w:b/>
+          <w:color w:val="000000"/>
+          <w:lang w:val="en-US" w:eastAsia="en-GB"/>
+        </w:rPr>
+      </w:pPr>
+      <w:r>
+        <w:rPr>
+          <w:rFonts w:ascii="Calibri" w:eastAsia="Times New Roman" w:hAnsi="Calibri" w:cs="Calibri"/>
+          <w:b/>
+          <w:color w:val="000000"/>
+          <w:lang w:val="en-US" w:eastAsia="en-GB"/>
+        </w:rPr>
         <w:t>PCAMZC321_Group5_VIDEOANALYTICS_LSTMModelandVideoCreation_Step-4</w:t>
       </w:r>
       <w:r>
@@ -843,6 +881,7 @@
           <w:lang w:val="en-US" w:eastAsia="en-GB"/>
         </w:rPr>
       </w:pPr>
+      <w:proofErr w:type="spellStart"/>
       <w:r>
         <w:rPr>
           <w:rFonts w:ascii="Calibri" w:eastAsia="Times New Roman" w:hAnsi="Calibri" w:cs="Calibri"/>
@@ -851,6 +890,7 @@
         </w:rPr>
         <w:t>CNN_Apply_vdo</w:t>
       </w:r>
+      <w:proofErr w:type="spellEnd"/>
     </w:p>
     <w:p>
       <w:pPr>
@@ -867,6 +907,7 @@
           <w:lang w:val="en-US" w:eastAsia="en-GB"/>
         </w:rPr>
       </w:pPr>
+      <w:proofErr w:type="spellStart"/>
       <w:r>
         <w:rPr>
           <w:rFonts w:ascii="Calibri" w:eastAsia="Times New Roman" w:hAnsi="Calibri" w:cs="Calibri"/>
@@ -875,6 +916,7 @@
         </w:rPr>
         <w:t>Apply_vdo</w:t>
       </w:r>
+      <w:proofErr w:type="spellEnd"/>
       <w:r>
         <w:rPr>
           <w:rFonts w:ascii="Calibri" w:eastAsia="Times New Roman" w:hAnsi="Calibri" w:cs="Calibri"/>
@@ -915,6 +957,7 @@
           <w:lang w:val="en-US" w:eastAsia="en-GB"/>
         </w:rPr>
       </w:pPr>
+      <w:proofErr w:type="spellStart"/>
       <w:r>
         <w:rPr>
           <w:rFonts w:ascii="Calibri" w:eastAsia="Times New Roman" w:hAnsi="Calibri" w:cs="Calibri"/>
@@ -923,6 +966,7 @@
         </w:rPr>
         <w:t>OutPut_vdo</w:t>
       </w:r>
+      <w:proofErr w:type="spellEnd"/>
       <w:r>
         <w:rPr>
           <w:rFonts w:ascii="Calibri" w:eastAsia="Times New Roman" w:hAnsi="Calibri" w:cs="Calibri"/>
@@ -979,6 +1023,7 @@
           <w:lang w:val="en-US" w:eastAsia="en-GB"/>
         </w:rPr>
       </w:pPr>
+      <w:proofErr w:type="spellStart"/>
       <w:r>
         <w:rPr>
           <w:rFonts w:ascii="Calibri" w:eastAsia="Times New Roman" w:hAnsi="Calibri" w:cs="Calibri"/>
@@ -987,6 +1032,7 @@
         </w:rPr>
         <w:t>SavedModel</w:t>
       </w:r>
+      <w:proofErr w:type="spellEnd"/>
       <w:r>
         <w:rPr>
           <w:rFonts w:ascii="Calibri" w:eastAsia="Times New Roman" w:hAnsi="Calibri" w:cs="Calibri"/>
@@ -1147,6 +1193,7 @@
           <w:lang w:val="en-US" w:eastAsia="en-GB"/>
         </w:rPr>
       </w:pPr>
+      <w:proofErr w:type="spellStart"/>
       <w:r>
         <w:rPr>
           <w:rFonts w:ascii="Calibri" w:eastAsia="Times New Roman" w:hAnsi="Calibri" w:cs="Calibri"/>
@@ -1155,6 +1202,7 @@
         </w:rPr>
         <w:t>CNNLSTM_Apply_vdo</w:t>
       </w:r>
+      <w:proofErr w:type="spellEnd"/>
     </w:p>
     <w:p>
       <w:pPr>
@@ -1171,14 +1219,17 @@
           <w:lang w:val="en-US" w:eastAsia="en-GB"/>
         </w:rPr>
       </w:pPr>
-      <w:r>
-        <w:rPr>
-          <w:rFonts w:ascii="Calibri" w:eastAsia="Times New Roman" w:hAnsi="Calibri" w:cs="Calibri"/>
-          <w:color w:val="000000"/>
-          <w:lang w:val="en-US" w:eastAsia="en-GB"/>
-        </w:rPr>
+      <w:proofErr w:type="spellStart"/>
+      <w:r>
+        <w:rPr>
+          <w:rFonts w:ascii="Calibri" w:eastAsia="Times New Roman" w:hAnsi="Calibri" w:cs="Calibri"/>
+          <w:color w:val="000000"/>
+          <w:lang w:val="en-US" w:eastAsia="en-GB"/>
+        </w:rPr>
+        <w:lastRenderedPageBreak/>
         <w:t>Apply_vdo</w:t>
       </w:r>
+      <w:proofErr w:type="spellEnd"/>
       <w:r>
         <w:rPr>
           <w:rFonts w:ascii="Calibri" w:eastAsia="Times New Roman" w:hAnsi="Calibri" w:cs="Calibri"/>
@@ -1203,15 +1254,16 @@
           <w:lang w:val="en-US" w:eastAsia="en-GB"/>
         </w:rPr>
       </w:pPr>
-      <w:r>
-        <w:rPr>
-          <w:rFonts w:ascii="Calibri" w:eastAsia="Times New Roman" w:hAnsi="Calibri" w:cs="Calibri"/>
-          <w:color w:val="000000"/>
-          <w:lang w:val="en-US" w:eastAsia="en-GB"/>
-        </w:rPr>
-        <w:lastRenderedPageBreak/>
+      <w:proofErr w:type="spellStart"/>
+      <w:r>
+        <w:rPr>
+          <w:rFonts w:ascii="Calibri" w:eastAsia="Times New Roman" w:hAnsi="Calibri" w:cs="Calibri"/>
+          <w:color w:val="000000"/>
+          <w:lang w:val="en-US" w:eastAsia="en-GB"/>
+        </w:rPr>
         <w:t>OutPut_vdo</w:t>
       </w:r>
+      <w:proofErr w:type="spellEnd"/>
       <w:r>
         <w:rPr>
           <w:rFonts w:ascii="Calibri" w:eastAsia="Times New Roman" w:hAnsi="Calibri" w:cs="Calibri"/>
@@ -1236,6 +1288,7 @@
           <w:lang w:val="en-US" w:eastAsia="en-GB"/>
         </w:rPr>
       </w:pPr>
+      <w:proofErr w:type="spellStart"/>
       <w:r>
         <w:rPr>
           <w:rFonts w:ascii="Calibri" w:eastAsia="Times New Roman" w:hAnsi="Calibri" w:cs="Calibri"/>
@@ -1244,6 +1297,7 @@
         </w:rPr>
         <w:t>SavedModel</w:t>
       </w:r>
+      <w:proofErr w:type="spellEnd"/>
       <w:r>
         <w:rPr>
           <w:rFonts w:ascii="Calibri" w:eastAsia="Times New Roman" w:hAnsi="Calibri" w:cs="Calibri"/>
@@ -1448,6 +1502,7 @@
                 <w:lang w:val="en-US" w:eastAsia="en-GB"/>
               </w:rPr>
             </w:pPr>
+            <w:proofErr w:type="spellStart"/>
             <w:r>
               <w:rPr>
                 <w:rFonts w:ascii="Calibri" w:eastAsia="Times New Roman" w:hAnsi="Calibri" w:cs="Calibri"/>
@@ -1455,6 +1510,7 @@
               </w:rPr>
               <w:t>S.No</w:t>
             </w:r>
+            <w:proofErr w:type="spellEnd"/>
             <w:r>
               <w:rPr>
                 <w:rFonts w:ascii="Calibri" w:eastAsia="Times New Roman" w:hAnsi="Calibri" w:cs="Calibri"/>
@@ -1631,7 +1687,23 @@
                 <w:rFonts w:ascii="Calibri" w:eastAsia="Times New Roman" w:hAnsi="Calibri" w:cs="Calibri"/>
                 <w:lang w:val="en-US" w:eastAsia="en-GB"/>
               </w:rPr>
-              <w:t>Read input data , pre process and extract frames for step 1 &amp; 2.</w:t>
+              <w:t xml:space="preserve">Read input data , </w:t>
+            </w:r>
+            <w:proofErr w:type="spellStart"/>
+            <w:r>
+              <w:rPr>
+                <w:rFonts w:ascii="Calibri" w:eastAsia="Times New Roman" w:hAnsi="Calibri" w:cs="Calibri"/>
+                <w:lang w:val="en-US" w:eastAsia="en-GB"/>
+              </w:rPr>
+              <w:t>pre process</w:t>
+            </w:r>
+            <w:proofErr w:type="spellEnd"/>
+            <w:r>
+              <w:rPr>
+                <w:rFonts w:ascii="Calibri" w:eastAsia="Times New Roman" w:hAnsi="Calibri" w:cs="Calibri"/>
+                <w:lang w:val="en-US" w:eastAsia="en-GB"/>
+              </w:rPr>
+              <w:t xml:space="preserve"> and extract frames for step 1 &amp; 2.</w:t>
             </w:r>
           </w:p>
           <w:p>
@@ -1754,7 +1826,39 @@
                 <w:rFonts w:ascii="Calibri" w:eastAsia="Times New Roman" w:hAnsi="Calibri" w:cs="Calibri"/>
                 <w:lang w:val="en-US" w:eastAsia="en-GB"/>
               </w:rPr>
-              <w:t xml:space="preserve"> stored inside “OutputFiles” folder which will be automatically created under the root folder  </w:t>
+              <w:t xml:space="preserve"> </w:t>
+            </w:r>
+            <w:proofErr w:type="spellStart"/>
+            <w:r>
+              <w:rPr>
+                <w:rFonts w:ascii="Calibri" w:eastAsia="Times New Roman" w:hAnsi="Calibri" w:cs="Calibri"/>
+                <w:lang w:val="en-US" w:eastAsia="en-GB"/>
+              </w:rPr>
+              <w:t>stored</w:t>
+            </w:r>
+            <w:proofErr w:type="spellEnd"/>
+            <w:r>
+              <w:rPr>
+                <w:rFonts w:ascii="Calibri" w:eastAsia="Times New Roman" w:hAnsi="Calibri" w:cs="Calibri"/>
+                <w:lang w:val="en-US" w:eastAsia="en-GB"/>
+              </w:rPr>
+              <w:t xml:space="preserve"> inside “</w:t>
+            </w:r>
+            <w:proofErr w:type="spellStart"/>
+            <w:r>
+              <w:rPr>
+                <w:rFonts w:ascii="Calibri" w:eastAsia="Times New Roman" w:hAnsi="Calibri" w:cs="Calibri"/>
+                <w:lang w:val="en-US" w:eastAsia="en-GB"/>
+              </w:rPr>
+              <w:t>OutputFiles</w:t>
+            </w:r>
+            <w:proofErr w:type="spellEnd"/>
+            <w:r>
+              <w:rPr>
+                <w:rFonts w:ascii="Calibri" w:eastAsia="Times New Roman" w:hAnsi="Calibri" w:cs="Calibri"/>
+                <w:lang w:val="en-US" w:eastAsia="en-GB"/>
+              </w:rPr>
+              <w:t xml:space="preserve">” folder which will be automatically created under the root folder  </w:t>
             </w:r>
           </w:p>
         </w:tc>
@@ -1905,6 +2009,7 @@
               </w:rPr>
               <w:t>inside “</w:t>
             </w:r>
+            <w:proofErr w:type="spellStart"/>
             <w:r>
               <w:rPr>
                 <w:rFonts w:ascii="Calibri" w:eastAsia="Times New Roman" w:hAnsi="Calibri" w:cs="Calibri"/>
@@ -1931,7 +2036,15 @@
                 <w:rFonts w:ascii="Calibri" w:eastAsia="Times New Roman" w:hAnsi="Calibri" w:cs="Calibri"/>
                 <w:lang w:val="en-US" w:eastAsia="en-GB"/>
               </w:rPr>
-              <w:t>les” folder which</w:t>
+              <w:t>les</w:t>
+            </w:r>
+            <w:proofErr w:type="spellEnd"/>
+            <w:r>
+              <w:rPr>
+                <w:rFonts w:ascii="Calibri" w:eastAsia="Times New Roman" w:hAnsi="Calibri" w:cs="Calibri"/>
+                <w:lang w:val="en-US" w:eastAsia="en-GB"/>
+              </w:rPr>
+              <w:t>” folder which</w:t>
             </w:r>
             <w:r>
               <w:rPr>
@@ -2096,7 +2209,23 @@
                 <w:rFonts w:ascii="Calibri" w:eastAsia="Times New Roman" w:hAnsi="Calibri" w:cs="Calibri"/>
                 <w:lang w:val="en-US" w:eastAsia="en-GB"/>
               </w:rPr>
-              <w:t>Model file present in OutputFiles folder and input video file kept  in the root folder</w:t>
+              <w:t xml:space="preserve">Model file present in </w:t>
+            </w:r>
+            <w:proofErr w:type="spellStart"/>
+            <w:r>
+              <w:rPr>
+                <w:rFonts w:ascii="Calibri" w:eastAsia="Times New Roman" w:hAnsi="Calibri" w:cs="Calibri"/>
+                <w:lang w:val="en-US" w:eastAsia="en-GB"/>
+              </w:rPr>
+              <w:t>OutputFiles</w:t>
+            </w:r>
+            <w:proofErr w:type="spellEnd"/>
+            <w:r>
+              <w:rPr>
+                <w:rFonts w:ascii="Calibri" w:eastAsia="Times New Roman" w:hAnsi="Calibri" w:cs="Calibri"/>
+                <w:lang w:val="en-US" w:eastAsia="en-GB"/>
+              </w:rPr>
+              <w:t xml:space="preserve"> folder and input video file kept  in the root folder</w:t>
             </w:r>
           </w:p>
         </w:tc>

</xml_diff>